<commit_message>
updated dataset and documentation
</commit_message>
<xml_diff>
--- a/ABDM Hackathon Documentation Challenge 4.docx
+++ b/ABDM Hackathon Documentation Challenge 4.docx
@@ -1062,23 +1062,7 @@
           <w:sz w:val="24"/>
           <w:szCs w:val="24"/>
         </w:rPr>
-        <w:t xml:space="preserve">The </w:t>
-      </w:r>
-      <w:r>
-        <w:rPr>
-          <w:rFonts w:cstheme="minorHAnsi"/>
-          <w:sz w:val="24"/>
-          <w:szCs w:val="24"/>
-        </w:rPr>
-        <w:t>components</w:t>
-      </w:r>
-      <w:r>
-        <w:rPr>
-          <w:rFonts w:cstheme="minorHAnsi"/>
-          <w:sz w:val="24"/>
-          <w:szCs w:val="24"/>
-        </w:rPr>
-        <w:t xml:space="preserve"> </w:t>
+        <w:t xml:space="preserve">The components </w:t>
       </w:r>
       <w:r>
         <w:rPr>
@@ -1956,7 +1940,24 @@
         </w:rPr>
         <w:t xml:space="preserve">URL - </w:t>
       </w:r>
-      <w:r>
+      <w:hyperlink r:id="rId8" w:history="1">
+        <w:r>
+          <w:rPr>
+            <w:rStyle w:val="Hyperlink"/>
+            <w:rFonts w:eastAsia="Times New Roman" w:cstheme="minorHAnsi"/>
+            <w:sz w:val="24"/>
+            <w:szCs w:val="24"/>
+            <w:shd w:val="clear" w:color="auto" w:fill="FFFFFF"/>
+            <w:lang w:val="en-IN" w:eastAsia="en-GB" w:bidi="ar-SA"/>
+          </w:rPr>
+          <w:t>https://diagnosis-prediction-model.herokuapp.com/diagnoisPrediction</w:t>
+        </w:r>
+      </w:hyperlink>
+    </w:p>
+    <w:p>
+      <w:pPr>
+        <w:spacing w:after="0" w:line="240" w:lineRule="auto"/>
+        <w:ind w:firstLine="360"/>
         <w:rPr>
           <w:rFonts w:eastAsia="Times New Roman" w:cstheme="minorHAnsi"/>
           <w:color w:val="212121"/>
@@ -1965,87 +1966,6 @@
           <w:shd w:val="clear" w:color="auto" w:fill="FFFFFF"/>
           <w:lang w:val="en-IN" w:eastAsia="en-GB" w:bidi="ar-SA"/>
         </w:rPr>
-        <w:fldChar w:fldCharType="begin"/>
-      </w:r>
-      <w:r>
-        <w:rPr>
-          <w:rFonts w:eastAsia="Times New Roman" w:cstheme="minorHAnsi"/>
-          <w:color w:val="212121"/>
-          <w:sz w:val="24"/>
-          <w:szCs w:val="24"/>
-          <w:shd w:val="clear" w:color="auto" w:fill="FFFFFF"/>
-          <w:lang w:val="en-IN" w:eastAsia="en-GB" w:bidi="ar-SA"/>
-        </w:rPr>
-        <w:instrText xml:space="preserve"> HYPERLINK "</w:instrText>
-      </w:r>
-      <w:r>
-        <w:rPr>
-          <w:rFonts w:eastAsia="Times New Roman" w:cstheme="minorHAnsi"/>
-          <w:color w:val="212121"/>
-          <w:sz w:val="24"/>
-          <w:szCs w:val="24"/>
-          <w:shd w:val="clear" w:color="auto" w:fill="FFFFFF"/>
-          <w:lang w:val="en-IN" w:eastAsia="en-GB" w:bidi="ar-SA"/>
-        </w:rPr>
-        <w:instrText>https://diagnosis-prediction-model.herokuapp.com/diagnoisPrediction</w:instrText>
-      </w:r>
-      <w:r>
-        <w:rPr>
-          <w:rFonts w:eastAsia="Times New Roman" w:cstheme="minorHAnsi"/>
-          <w:color w:val="212121"/>
-          <w:sz w:val="24"/>
-          <w:szCs w:val="24"/>
-          <w:shd w:val="clear" w:color="auto" w:fill="FFFFFF"/>
-          <w:lang w:val="en-IN" w:eastAsia="en-GB" w:bidi="ar-SA"/>
-        </w:rPr>
-        <w:instrText xml:space="preserve">" </w:instrText>
-      </w:r>
-      <w:r>
-        <w:rPr>
-          <w:rFonts w:eastAsia="Times New Roman" w:cstheme="minorHAnsi"/>
-          <w:color w:val="212121"/>
-          <w:sz w:val="24"/>
-          <w:szCs w:val="24"/>
-          <w:shd w:val="clear" w:color="auto" w:fill="FFFFFF"/>
-          <w:lang w:val="en-IN" w:eastAsia="en-GB" w:bidi="ar-SA"/>
-        </w:rPr>
-        <w:fldChar w:fldCharType="separate"/>
-      </w:r>
-      <w:r>
-        <w:rPr>
-          <w:rStyle w:val="Hyperlink"/>
-          <w:rFonts w:eastAsia="Times New Roman" w:cstheme="minorHAnsi"/>
-          <w:sz w:val="24"/>
-          <w:szCs w:val="24"/>
-          <w:shd w:val="clear" w:color="auto" w:fill="FFFFFF"/>
-          <w:lang w:val="en-IN" w:eastAsia="en-GB" w:bidi="ar-SA"/>
-        </w:rPr>
-        <w:t>https://diagnosis-prediction-model.herokuapp.com/diagnoisPrediction</w:t>
-      </w:r>
-      <w:r>
-        <w:rPr>
-          <w:rFonts w:eastAsia="Times New Roman" w:cstheme="minorHAnsi"/>
-          <w:color w:val="212121"/>
-          <w:sz w:val="24"/>
-          <w:szCs w:val="24"/>
-          <w:shd w:val="clear" w:color="auto" w:fill="FFFFFF"/>
-          <w:lang w:val="en-IN" w:eastAsia="en-GB" w:bidi="ar-SA"/>
-        </w:rPr>
-        <w:fldChar w:fldCharType="end"/>
-      </w:r>
-    </w:p>
-    <w:p>
-      <w:pPr>
-        <w:spacing w:after="0" w:line="240" w:lineRule="auto"/>
-        <w:ind w:firstLine="360"/>
-        <w:rPr>
-          <w:rFonts w:eastAsia="Times New Roman" w:cstheme="minorHAnsi"/>
-          <w:color w:val="212121"/>
-          <w:sz w:val="24"/>
-          <w:szCs w:val="24"/>
-          <w:shd w:val="clear" w:color="auto" w:fill="FFFFFF"/>
-          <w:lang w:val="en-IN" w:eastAsia="en-GB" w:bidi="ar-SA"/>
-        </w:rPr>
       </w:pPr>
     </w:p>
     <w:p>
@@ -2064,47 +1984,7 @@
           <w:sz w:val="24"/>
           <w:szCs w:val="24"/>
         </w:rPr>
-        <w:t xml:space="preserve">This API gives patient/hospital staff </w:t>
-      </w:r>
-      <w:r>
-        <w:rPr>
-          <w:rFonts w:cstheme="minorHAnsi"/>
-          <w:sz w:val="24"/>
-          <w:szCs w:val="24"/>
-        </w:rPr>
-        <w:t>the probable diagnosis based on</w:t>
-      </w:r>
-      <w:r>
-        <w:rPr>
-          <w:rFonts w:cstheme="minorHAnsi"/>
-          <w:sz w:val="24"/>
-          <w:szCs w:val="24"/>
-        </w:rPr>
-        <w:t xml:space="preserve"> the symptoms </w:t>
-      </w:r>
-      <w:r>
-        <w:rPr>
-          <w:rFonts w:cstheme="minorHAnsi"/>
-          <w:sz w:val="24"/>
-          <w:szCs w:val="24"/>
-        </w:rPr>
-        <w:t>entered with the probability of that diagnosis</w:t>
-      </w:r>
-      <w:r>
-        <w:rPr>
-          <w:rFonts w:cstheme="minorHAnsi"/>
-          <w:sz w:val="24"/>
-          <w:szCs w:val="24"/>
-        </w:rPr>
-        <w:t>.</w:t>
-      </w:r>
-      <w:r>
-        <w:rPr>
-          <w:rFonts w:cstheme="minorHAnsi"/>
-          <w:sz w:val="24"/>
-          <w:szCs w:val="24"/>
-        </w:rPr>
-        <w:t xml:space="preserve"> This helps the hospital staff/ patient to see all the probable diagnosis and find recommendations for each diagnosis.</w:t>
+        <w:t>This API gives patient/hospital staff the probable diagnosis based on the symptoms entered with the probability of that diagnosis. This helps the hospital staff/ patient to see all the probable diagnosis and find recommendations for each diagnosis.</w:t>
       </w:r>
     </w:p>
     <w:p>
@@ -2164,7 +2044,7 @@
                     <pic:cNvPicPr/>
                   </pic:nvPicPr>
                   <pic:blipFill>
-                    <a:blip r:embed="rId8" cstate="print">
+                    <a:blip r:embed="rId9" cstate="print">
                       <a:extLst>
                         <a:ext uri="{28A0092B-C50C-407E-A947-70E740481C1C}">
                           <a14:useLocalDpi xmlns:a14="http://schemas.microsoft.com/office/drawing/2010/main" val="0"/>
@@ -2256,7 +2136,7 @@
         </w:rPr>
         <w:t xml:space="preserve">       URL - </w:t>
       </w:r>
-      <w:hyperlink r:id="rId9" w:history="1">
+      <w:hyperlink r:id="rId10" w:history="1">
         <w:r>
           <w:rPr>
             <w:rStyle w:val="Hyperlink"/>
@@ -2357,7 +2237,7 @@
                     <pic:cNvPicPr/>
                   </pic:nvPicPr>
                   <pic:blipFill>
-                    <a:blip r:embed="rId10" cstate="print">
+                    <a:blip r:embed="rId11" cstate="print">
                       <a:extLst>
                         <a:ext uri="{28A0092B-C50C-407E-A947-70E740481C1C}">
                           <a14:useLocalDpi xmlns:a14="http://schemas.microsoft.com/office/drawing/2010/main" val="0"/>
@@ -2436,7 +2316,73 @@
           <w:sz w:val="24"/>
           <w:szCs w:val="24"/>
         </w:rPr>
-        <w:t xml:space="preserve">We have also added the sample datasets that we used. </w:t>
+        <w:t>We have added the sample dataset</w:t>
+      </w:r>
+      <w:r>
+        <w:rPr>
+          <w:b/>
+          <w:bCs/>
+          <w:sz w:val="24"/>
+          <w:szCs w:val="24"/>
+        </w:rPr>
+        <w:t xml:space="preserve"> in GitHub Repo </w:t>
+      </w:r>
+      <w:r>
+        <w:rPr>
+          <w:b/>
+          <w:bCs/>
+          <w:i/>
+          <w:iCs/>
+          <w:sz w:val="24"/>
+          <w:szCs w:val="24"/>
+          <w:highlight w:val="yellow"/>
+        </w:rPr>
+        <w:t xml:space="preserve">(File Name - </w:t>
+      </w:r>
+      <w:r>
+        <w:rPr>
+          <w:b/>
+          <w:bCs/>
+          <w:i/>
+          <w:iCs/>
+          <w:sz w:val="24"/>
+          <w:szCs w:val="24"/>
+          <w:highlight w:val="yellow"/>
+        </w:rPr>
+        <w:t>Symptom-Diseases-dataset.xlsx</w:t>
+      </w:r>
+      <w:r>
+        <w:rPr>
+          <w:b/>
+          <w:bCs/>
+          <w:i/>
+          <w:iCs/>
+          <w:sz w:val="24"/>
+          <w:szCs w:val="24"/>
+          <w:highlight w:val="yellow"/>
+        </w:rPr>
+        <w:t>)</w:t>
+      </w:r>
+      <w:r>
+        <w:rPr>
+          <w:b/>
+          <w:bCs/>
+          <w:i/>
+          <w:iCs/>
+          <w:sz w:val="24"/>
+          <w:szCs w:val="24"/>
+          <w:highlight w:val="yellow"/>
+        </w:rPr>
+        <w:t>.</w:t>
+      </w:r>
+      <w:r>
+        <w:rPr>
+          <w:b/>
+          <w:bCs/>
+          <w:sz w:val="24"/>
+          <w:szCs w:val="24"/>
+        </w:rPr>
+        <w:t xml:space="preserve"> </w:t>
       </w:r>
       <w:r>
         <w:rPr>

</xml_diff>

<commit_message>
updated the screenshots and video link
</commit_message>
<xml_diff>
--- a/ABDM Hackathon Documentation Challenge 4.docx
+++ b/ABDM Hackathon Documentation Challenge 4.docx
@@ -2272,14 +2272,16 @@
           <w:bCs/>
           <w:sz w:val="24"/>
           <w:szCs w:val="24"/>
-        </w:rPr>
-      </w:pPr>
-      <w:r>
-        <w:rPr>
-          <w:b/>
-          <w:bCs/>
-          <w:sz w:val="24"/>
-          <w:szCs w:val="24"/>
+          <w:u w:val="single"/>
+        </w:rPr>
+      </w:pPr>
+      <w:r>
+        <w:rPr>
+          <w:b/>
+          <w:bCs/>
+          <w:sz w:val="24"/>
+          <w:szCs w:val="24"/>
+          <w:u w:val="single"/>
         </w:rPr>
         <w:lastRenderedPageBreak/>
         <w:t>How to set-up</w:t>
@@ -2337,7 +2339,7 @@
           <w:szCs w:val="24"/>
           <w:highlight w:val="yellow"/>
         </w:rPr>
-        <w:t xml:space="preserve">(File Name - </w:t>
+        <w:t>(File Name - Symptom-Diseases-dataset.xlsx)</w:t>
       </w:r>
       <w:r>
         <w:rPr>
@@ -2349,30 +2351,6 @@
           <w:szCs w:val="24"/>
           <w:highlight w:val="yellow"/>
         </w:rPr>
-        <w:t>Symptom-Diseases-dataset.xlsx</w:t>
-      </w:r>
-      <w:r>
-        <w:rPr>
-          <w:b/>
-          <w:bCs/>
-          <w:i/>
-          <w:iCs/>
-          <w:sz w:val="24"/>
-          <w:szCs w:val="24"/>
-          <w:highlight w:val="yellow"/>
-        </w:rPr>
-        <w:t>)</w:t>
-      </w:r>
-      <w:r>
-        <w:rPr>
-          <w:b/>
-          <w:bCs/>
-          <w:i/>
-          <w:iCs/>
-          <w:sz w:val="24"/>
-          <w:szCs w:val="24"/>
-          <w:highlight w:val="yellow"/>
-        </w:rPr>
         <w:t>.</w:t>
       </w:r>
       <w:r>
@@ -2445,6 +2423,830 @@
           <w:rFonts w:cstheme="minorHAnsi"/>
           <w:b/>
           <w:bCs/>
+          <w:color w:val="000000" w:themeColor="text1"/>
+          <w:sz w:val="24"/>
+          <w:szCs w:val="24"/>
+          <w:u w:val="single"/>
+        </w:rPr>
+      </w:pPr>
+      <w:r>
+        <w:rPr>
+          <w:rFonts w:cstheme="minorHAnsi"/>
+          <w:b/>
+          <w:bCs/>
+          <w:color w:val="000000" w:themeColor="text1"/>
+          <w:sz w:val="24"/>
+          <w:szCs w:val="24"/>
+          <w:u w:val="single"/>
+        </w:rPr>
+        <w:t>Workflow with UI</w:t>
+      </w:r>
+    </w:p>
+    <w:p>
+      <w:pPr>
+        <w:jc w:val="both"/>
+        <w:rPr>
+          <w:rFonts w:cstheme="minorHAnsi"/>
+          <w:color w:val="000000" w:themeColor="text1"/>
+          <w:sz w:val="24"/>
+          <w:szCs w:val="24"/>
+        </w:rPr>
+      </w:pPr>
+      <w:r>
+        <w:rPr>
+          <w:rFonts w:cstheme="minorHAnsi"/>
+          <w:color w:val="000000" w:themeColor="text1"/>
+          <w:sz w:val="24"/>
+          <w:szCs w:val="24"/>
+        </w:rPr>
+        <w:t xml:space="preserve">There are three workflows – </w:t>
+      </w:r>
+    </w:p>
+    <w:p>
+      <w:pPr>
+        <w:pStyle w:val="ListParagraph"/>
+        <w:numPr>
+          <w:ilvl w:val="0"/>
+          <w:numId w:val="21"/>
+        </w:numPr>
+        <w:jc w:val="both"/>
+        <w:rPr>
+          <w:rFonts w:cstheme="minorHAnsi"/>
+          <w:color w:val="000000" w:themeColor="text1"/>
+          <w:sz w:val="24"/>
+          <w:szCs w:val="24"/>
+        </w:rPr>
+      </w:pPr>
+      <w:r>
+        <w:rPr>
+          <w:rFonts w:cstheme="minorHAnsi"/>
+          <w:color w:val="000000" w:themeColor="text1"/>
+          <w:sz w:val="24"/>
+          <w:szCs w:val="24"/>
+        </w:rPr>
+        <w:t xml:space="preserve">Nurse </w:t>
+      </w:r>
+    </w:p>
+    <w:p>
+      <w:pPr>
+        <w:pStyle w:val="ListParagraph"/>
+        <w:numPr>
+          <w:ilvl w:val="1"/>
+          <w:numId w:val="21"/>
+        </w:numPr>
+        <w:jc w:val="both"/>
+        <w:rPr>
+          <w:rFonts w:cstheme="minorHAnsi"/>
+          <w:color w:val="000000" w:themeColor="text1"/>
+          <w:sz w:val="24"/>
+          <w:szCs w:val="24"/>
+        </w:rPr>
+      </w:pPr>
+      <w:r>
+        <w:rPr>
+          <w:rFonts w:cstheme="minorHAnsi"/>
+          <w:color w:val="000000" w:themeColor="text1"/>
+          <w:sz w:val="24"/>
+          <w:szCs w:val="24"/>
+        </w:rPr>
+        <w:t xml:space="preserve">Select role as </w:t>
+      </w:r>
+      <w:r>
+        <w:rPr>
+          <w:rFonts w:cstheme="minorHAnsi"/>
+          <w:color w:val="000000" w:themeColor="text1"/>
+          <w:sz w:val="24"/>
+          <w:szCs w:val="24"/>
+        </w:rPr>
+        <w:t>n</w:t>
+      </w:r>
+      <w:r>
+        <w:rPr>
+          <w:rFonts w:cstheme="minorHAnsi"/>
+          <w:color w:val="000000" w:themeColor="text1"/>
+          <w:sz w:val="24"/>
+          <w:szCs w:val="24"/>
+        </w:rPr>
+        <w:t>urse</w:t>
+      </w:r>
+      <w:r>
+        <w:rPr>
+          <w:rFonts w:cstheme="minorHAnsi"/>
+          <w:color w:val="000000" w:themeColor="text1"/>
+          <w:sz w:val="24"/>
+          <w:szCs w:val="24"/>
+        </w:rPr>
+        <w:t>.</w:t>
+      </w:r>
+    </w:p>
+    <w:p>
+      <w:pPr>
+        <w:pStyle w:val="ListParagraph"/>
+        <w:numPr>
+          <w:ilvl w:val="1"/>
+          <w:numId w:val="21"/>
+        </w:numPr>
+        <w:jc w:val="both"/>
+        <w:rPr>
+          <w:rFonts w:cstheme="minorHAnsi"/>
+          <w:color w:val="000000" w:themeColor="text1"/>
+          <w:sz w:val="24"/>
+          <w:szCs w:val="24"/>
+        </w:rPr>
+      </w:pPr>
+      <w:r>
+        <w:rPr>
+          <w:rFonts w:cstheme="minorHAnsi"/>
+          <w:color w:val="000000" w:themeColor="text1"/>
+          <w:sz w:val="24"/>
+          <w:szCs w:val="24"/>
+        </w:rPr>
+        <w:t>Enter patient details</w:t>
+      </w:r>
+      <w:r>
+        <w:rPr>
+          <w:rFonts w:cstheme="minorHAnsi"/>
+          <w:color w:val="000000" w:themeColor="text1"/>
+          <w:sz w:val="24"/>
+          <w:szCs w:val="24"/>
+        </w:rPr>
+        <w:t>.</w:t>
+      </w:r>
+    </w:p>
+    <w:p>
+      <w:pPr>
+        <w:pStyle w:val="ListParagraph"/>
+        <w:numPr>
+          <w:ilvl w:val="1"/>
+          <w:numId w:val="21"/>
+        </w:numPr>
+        <w:jc w:val="both"/>
+        <w:rPr>
+          <w:rFonts w:cstheme="minorHAnsi"/>
+          <w:color w:val="000000" w:themeColor="text1"/>
+          <w:sz w:val="24"/>
+          <w:szCs w:val="24"/>
+        </w:rPr>
+      </w:pPr>
+      <w:r>
+        <w:rPr>
+          <w:rFonts w:cstheme="minorHAnsi"/>
+          <w:color w:val="000000" w:themeColor="text1"/>
+          <w:sz w:val="24"/>
+          <w:szCs w:val="24"/>
+        </w:rPr>
+        <w:t>Enter symptoms and search for probable diagnoses</w:t>
+      </w:r>
+      <w:r>
+        <w:rPr>
+          <w:rFonts w:cstheme="minorHAnsi"/>
+          <w:color w:val="000000" w:themeColor="text1"/>
+          <w:sz w:val="24"/>
+          <w:szCs w:val="24"/>
+        </w:rPr>
+        <w:t>.</w:t>
+      </w:r>
+    </w:p>
+    <w:p>
+      <w:pPr>
+        <w:pStyle w:val="ListParagraph"/>
+        <w:numPr>
+          <w:ilvl w:val="1"/>
+          <w:numId w:val="21"/>
+        </w:numPr>
+        <w:jc w:val="both"/>
+        <w:rPr>
+          <w:rFonts w:cstheme="minorHAnsi"/>
+          <w:color w:val="000000" w:themeColor="text1"/>
+          <w:sz w:val="24"/>
+          <w:szCs w:val="24"/>
+        </w:rPr>
+      </w:pPr>
+      <w:r>
+        <w:rPr>
+          <w:rFonts w:cstheme="minorHAnsi"/>
+          <w:color w:val="000000" w:themeColor="text1"/>
+          <w:sz w:val="24"/>
+          <w:szCs w:val="24"/>
+        </w:rPr>
+        <w:t>List of all the probable diagnoses shown, click on any of them</w:t>
+      </w:r>
+    </w:p>
+    <w:p>
+      <w:pPr>
+        <w:pStyle w:val="ListParagraph"/>
+        <w:numPr>
+          <w:ilvl w:val="1"/>
+          <w:numId w:val="21"/>
+        </w:numPr>
+        <w:jc w:val="both"/>
+        <w:rPr>
+          <w:rFonts w:cstheme="minorHAnsi"/>
+          <w:color w:val="000000" w:themeColor="text1"/>
+          <w:sz w:val="24"/>
+          <w:szCs w:val="24"/>
+        </w:rPr>
+      </w:pPr>
+      <w:r>
+        <w:rPr>
+          <w:rFonts w:cstheme="minorHAnsi"/>
+          <w:color w:val="000000" w:themeColor="text1"/>
+          <w:sz w:val="24"/>
+          <w:szCs w:val="24"/>
+        </w:rPr>
+        <w:t>When nurse click</w:t>
+      </w:r>
+      <w:r>
+        <w:rPr>
+          <w:rFonts w:cstheme="minorHAnsi"/>
+          <w:color w:val="000000" w:themeColor="text1"/>
+          <w:sz w:val="24"/>
+          <w:szCs w:val="24"/>
+        </w:rPr>
+        <w:t>s</w:t>
+      </w:r>
+      <w:r>
+        <w:rPr>
+          <w:rFonts w:cstheme="minorHAnsi"/>
+          <w:color w:val="000000" w:themeColor="text1"/>
+          <w:sz w:val="24"/>
+          <w:szCs w:val="24"/>
+        </w:rPr>
+        <w:t xml:space="preserve"> on a probable diagnosis, she/he will be able to see the </w:t>
+      </w:r>
+    </w:p>
+    <w:p>
+      <w:pPr>
+        <w:pStyle w:val="ListParagraph"/>
+        <w:ind w:left="1440"/>
+        <w:jc w:val="both"/>
+        <w:rPr>
+          <w:rFonts w:cstheme="minorHAnsi"/>
+          <w:color w:val="000000" w:themeColor="text1"/>
+          <w:sz w:val="24"/>
+          <w:szCs w:val="24"/>
+        </w:rPr>
+      </w:pPr>
+      <w:r>
+        <w:rPr>
+          <w:rFonts w:cstheme="minorHAnsi"/>
+          <w:color w:val="000000" w:themeColor="text1"/>
+          <w:sz w:val="24"/>
+          <w:szCs w:val="24"/>
+        </w:rPr>
+        <w:t xml:space="preserve">recommended specialty, </w:t>
+      </w:r>
+      <w:r>
+        <w:rPr>
+          <w:rFonts w:cstheme="minorHAnsi"/>
+          <w:color w:val="000000" w:themeColor="text1"/>
+          <w:sz w:val="24"/>
+          <w:szCs w:val="24"/>
+        </w:rPr>
+        <w:t>investigation,</w:t>
+      </w:r>
+      <w:r>
+        <w:rPr>
+          <w:rFonts w:cstheme="minorHAnsi"/>
+          <w:color w:val="000000" w:themeColor="text1"/>
+          <w:sz w:val="24"/>
+          <w:szCs w:val="24"/>
+        </w:rPr>
+        <w:t xml:space="preserve"> and treatment</w:t>
+      </w:r>
+      <w:r>
+        <w:rPr>
+          <w:rFonts w:cstheme="minorHAnsi"/>
+          <w:color w:val="000000" w:themeColor="text1"/>
+          <w:sz w:val="24"/>
+          <w:szCs w:val="24"/>
+        </w:rPr>
+        <w:t>. The nurse can click on next probable diagnosis to see the recommendations for that diagnosis.</w:t>
+      </w:r>
+    </w:p>
+    <w:p>
+      <w:pPr>
+        <w:pStyle w:val="ListParagraph"/>
+        <w:ind w:left="1440"/>
+        <w:jc w:val="both"/>
+        <w:rPr>
+          <w:rFonts w:cstheme="minorHAnsi"/>
+          <w:color w:val="000000" w:themeColor="text1"/>
+          <w:sz w:val="24"/>
+          <w:szCs w:val="24"/>
+        </w:rPr>
+      </w:pPr>
+    </w:p>
+    <w:p>
+      <w:pPr>
+        <w:pStyle w:val="ListParagraph"/>
+        <w:numPr>
+          <w:ilvl w:val="0"/>
+          <w:numId w:val="21"/>
+        </w:numPr>
+        <w:jc w:val="both"/>
+        <w:rPr>
+          <w:rFonts w:cstheme="minorHAnsi"/>
+          <w:color w:val="000000" w:themeColor="text1"/>
+          <w:sz w:val="24"/>
+          <w:szCs w:val="24"/>
+        </w:rPr>
+      </w:pPr>
+      <w:r>
+        <w:rPr>
+          <w:rFonts w:cstheme="minorHAnsi"/>
+          <w:color w:val="000000" w:themeColor="text1"/>
+          <w:sz w:val="24"/>
+          <w:szCs w:val="24"/>
+        </w:rPr>
+        <w:t xml:space="preserve">Doctor </w:t>
+      </w:r>
+    </w:p>
+    <w:p>
+      <w:pPr>
+        <w:pStyle w:val="ListParagraph"/>
+        <w:numPr>
+          <w:ilvl w:val="1"/>
+          <w:numId w:val="21"/>
+        </w:numPr>
+        <w:jc w:val="both"/>
+        <w:rPr>
+          <w:rFonts w:cstheme="minorHAnsi"/>
+          <w:color w:val="000000" w:themeColor="text1"/>
+          <w:sz w:val="24"/>
+          <w:szCs w:val="24"/>
+        </w:rPr>
+      </w:pPr>
+      <w:r>
+        <w:rPr>
+          <w:rFonts w:cstheme="minorHAnsi"/>
+          <w:color w:val="000000" w:themeColor="text1"/>
+          <w:sz w:val="24"/>
+          <w:szCs w:val="24"/>
+        </w:rPr>
+        <w:t xml:space="preserve">Select role as </w:t>
+      </w:r>
+      <w:r>
+        <w:rPr>
+          <w:rFonts w:cstheme="minorHAnsi"/>
+          <w:color w:val="000000" w:themeColor="text1"/>
+          <w:sz w:val="24"/>
+          <w:szCs w:val="24"/>
+        </w:rPr>
+        <w:t>doctor.</w:t>
+      </w:r>
+    </w:p>
+    <w:p>
+      <w:pPr>
+        <w:pStyle w:val="ListParagraph"/>
+        <w:numPr>
+          <w:ilvl w:val="1"/>
+          <w:numId w:val="21"/>
+        </w:numPr>
+        <w:jc w:val="both"/>
+        <w:rPr>
+          <w:rFonts w:cstheme="minorHAnsi"/>
+          <w:color w:val="000000" w:themeColor="text1"/>
+          <w:sz w:val="24"/>
+          <w:szCs w:val="24"/>
+        </w:rPr>
+      </w:pPr>
+      <w:r>
+        <w:rPr>
+          <w:rFonts w:cstheme="minorHAnsi"/>
+          <w:color w:val="000000" w:themeColor="text1"/>
+          <w:sz w:val="24"/>
+          <w:szCs w:val="24"/>
+        </w:rPr>
+        <w:t>Enter symptoms and search for probable diagnoses</w:t>
+      </w:r>
+      <w:r>
+        <w:rPr>
+          <w:rFonts w:cstheme="minorHAnsi"/>
+          <w:color w:val="000000" w:themeColor="text1"/>
+          <w:sz w:val="24"/>
+          <w:szCs w:val="24"/>
+        </w:rPr>
+        <w:t>.</w:t>
+      </w:r>
+    </w:p>
+    <w:p>
+      <w:pPr>
+        <w:pStyle w:val="ListParagraph"/>
+        <w:numPr>
+          <w:ilvl w:val="1"/>
+          <w:numId w:val="21"/>
+        </w:numPr>
+        <w:jc w:val="both"/>
+        <w:rPr>
+          <w:rFonts w:cstheme="minorHAnsi"/>
+          <w:color w:val="000000" w:themeColor="text1"/>
+          <w:sz w:val="24"/>
+          <w:szCs w:val="24"/>
+        </w:rPr>
+      </w:pPr>
+      <w:r>
+        <w:rPr>
+          <w:rFonts w:cstheme="minorHAnsi"/>
+          <w:color w:val="000000" w:themeColor="text1"/>
+          <w:sz w:val="24"/>
+          <w:szCs w:val="24"/>
+        </w:rPr>
+        <w:t>List of all the probable diagnoses shown, click on any of them</w:t>
+      </w:r>
+      <w:r>
+        <w:rPr>
+          <w:rFonts w:cstheme="minorHAnsi"/>
+          <w:color w:val="000000" w:themeColor="text1"/>
+          <w:sz w:val="24"/>
+          <w:szCs w:val="24"/>
+        </w:rPr>
+        <w:t>.</w:t>
+      </w:r>
+    </w:p>
+    <w:p>
+      <w:pPr>
+        <w:pStyle w:val="ListParagraph"/>
+        <w:numPr>
+          <w:ilvl w:val="1"/>
+          <w:numId w:val="21"/>
+        </w:numPr>
+        <w:jc w:val="both"/>
+        <w:rPr>
+          <w:rFonts w:cstheme="minorHAnsi"/>
+          <w:color w:val="000000" w:themeColor="text1"/>
+          <w:sz w:val="24"/>
+          <w:szCs w:val="24"/>
+        </w:rPr>
+      </w:pPr>
+      <w:r>
+        <w:rPr>
+          <w:rFonts w:cstheme="minorHAnsi"/>
+          <w:color w:val="000000" w:themeColor="text1"/>
+          <w:sz w:val="24"/>
+          <w:szCs w:val="24"/>
+        </w:rPr>
+        <w:t xml:space="preserve">When </w:t>
+      </w:r>
+      <w:r>
+        <w:rPr>
+          <w:rFonts w:cstheme="minorHAnsi"/>
+          <w:color w:val="000000" w:themeColor="text1"/>
+          <w:sz w:val="24"/>
+          <w:szCs w:val="24"/>
+        </w:rPr>
+        <w:t>doctor</w:t>
+      </w:r>
+      <w:r>
+        <w:rPr>
+          <w:rFonts w:cstheme="minorHAnsi"/>
+          <w:color w:val="000000" w:themeColor="text1"/>
+          <w:sz w:val="24"/>
+          <w:szCs w:val="24"/>
+        </w:rPr>
+        <w:t xml:space="preserve"> click</w:t>
+      </w:r>
+      <w:r>
+        <w:rPr>
+          <w:rFonts w:cstheme="minorHAnsi"/>
+          <w:color w:val="000000" w:themeColor="text1"/>
+          <w:sz w:val="24"/>
+          <w:szCs w:val="24"/>
+        </w:rPr>
+        <w:t>s</w:t>
+      </w:r>
+      <w:r>
+        <w:rPr>
+          <w:rFonts w:cstheme="minorHAnsi"/>
+          <w:color w:val="000000" w:themeColor="text1"/>
+          <w:sz w:val="24"/>
+          <w:szCs w:val="24"/>
+        </w:rPr>
+        <w:t xml:space="preserve"> on a probable diagnosis, </w:t>
+      </w:r>
+      <w:r>
+        <w:rPr>
+          <w:rFonts w:cstheme="minorHAnsi"/>
+          <w:color w:val="000000" w:themeColor="text1"/>
+          <w:sz w:val="24"/>
+          <w:szCs w:val="24"/>
+        </w:rPr>
+        <w:t xml:space="preserve">he/she </w:t>
+      </w:r>
+      <w:r>
+        <w:rPr>
+          <w:rFonts w:cstheme="minorHAnsi"/>
+          <w:color w:val="000000" w:themeColor="text1"/>
+          <w:sz w:val="24"/>
+          <w:szCs w:val="24"/>
+        </w:rPr>
+        <w:t xml:space="preserve">will be able to see the </w:t>
+      </w:r>
+    </w:p>
+    <w:p>
+      <w:pPr>
+        <w:pStyle w:val="ListParagraph"/>
+        <w:ind w:left="1440"/>
+        <w:jc w:val="both"/>
+        <w:rPr>
+          <w:rFonts w:cstheme="minorHAnsi"/>
+          <w:color w:val="000000" w:themeColor="text1"/>
+          <w:sz w:val="24"/>
+          <w:szCs w:val="24"/>
+        </w:rPr>
+      </w:pPr>
+      <w:r>
+        <w:rPr>
+          <w:rFonts w:cstheme="minorHAnsi"/>
+          <w:color w:val="000000" w:themeColor="text1"/>
+          <w:sz w:val="24"/>
+          <w:szCs w:val="24"/>
+        </w:rPr>
+        <w:t xml:space="preserve">recommended investigation, and treatment. The </w:t>
+      </w:r>
+      <w:r>
+        <w:rPr>
+          <w:rFonts w:cstheme="minorHAnsi"/>
+          <w:color w:val="000000" w:themeColor="text1"/>
+          <w:sz w:val="24"/>
+          <w:szCs w:val="24"/>
+        </w:rPr>
+        <w:t>doctor</w:t>
+      </w:r>
+      <w:r>
+        <w:rPr>
+          <w:rFonts w:cstheme="minorHAnsi"/>
+          <w:color w:val="000000" w:themeColor="text1"/>
+          <w:sz w:val="24"/>
+          <w:szCs w:val="24"/>
+        </w:rPr>
+        <w:t xml:space="preserve"> can click on next probable diagnosis to see the recommendations for that diagnosis.</w:t>
+      </w:r>
+    </w:p>
+    <w:p>
+      <w:pPr>
+        <w:pStyle w:val="ListParagraph"/>
+        <w:ind w:left="1440"/>
+        <w:jc w:val="both"/>
+        <w:rPr>
+          <w:rFonts w:cstheme="minorHAnsi"/>
+          <w:color w:val="000000" w:themeColor="text1"/>
+          <w:sz w:val="24"/>
+          <w:szCs w:val="24"/>
+        </w:rPr>
+      </w:pPr>
+    </w:p>
+    <w:p>
+      <w:pPr>
+        <w:pStyle w:val="ListParagraph"/>
+        <w:numPr>
+          <w:ilvl w:val="0"/>
+          <w:numId w:val="21"/>
+        </w:numPr>
+        <w:jc w:val="both"/>
+        <w:rPr>
+          <w:rFonts w:cstheme="minorHAnsi"/>
+          <w:color w:val="000000" w:themeColor="text1"/>
+          <w:sz w:val="24"/>
+          <w:szCs w:val="24"/>
+        </w:rPr>
+      </w:pPr>
+      <w:r>
+        <w:rPr>
+          <w:rFonts w:cstheme="minorHAnsi"/>
+          <w:color w:val="000000" w:themeColor="text1"/>
+          <w:sz w:val="24"/>
+          <w:szCs w:val="24"/>
+        </w:rPr>
+        <w:t>Patient</w:t>
+      </w:r>
+    </w:p>
+    <w:p>
+      <w:pPr>
+        <w:pStyle w:val="ListParagraph"/>
+        <w:numPr>
+          <w:ilvl w:val="1"/>
+          <w:numId w:val="21"/>
+        </w:numPr>
+        <w:jc w:val="both"/>
+        <w:rPr>
+          <w:rFonts w:cstheme="minorHAnsi"/>
+          <w:color w:val="000000" w:themeColor="text1"/>
+          <w:sz w:val="24"/>
+          <w:szCs w:val="24"/>
+        </w:rPr>
+      </w:pPr>
+      <w:r>
+        <w:rPr>
+          <w:rFonts w:cstheme="minorHAnsi"/>
+          <w:color w:val="000000" w:themeColor="text1"/>
+          <w:sz w:val="24"/>
+          <w:szCs w:val="24"/>
+        </w:rPr>
+        <w:t xml:space="preserve">Select role as </w:t>
+      </w:r>
+      <w:r>
+        <w:rPr>
+          <w:rFonts w:cstheme="minorHAnsi"/>
+          <w:color w:val="000000" w:themeColor="text1"/>
+          <w:sz w:val="24"/>
+          <w:szCs w:val="24"/>
+        </w:rPr>
+        <w:t>patient</w:t>
+      </w:r>
+      <w:r>
+        <w:rPr>
+          <w:rFonts w:cstheme="minorHAnsi"/>
+          <w:color w:val="000000" w:themeColor="text1"/>
+          <w:sz w:val="24"/>
+          <w:szCs w:val="24"/>
+        </w:rPr>
+        <w:t>.</w:t>
+      </w:r>
+    </w:p>
+    <w:p>
+      <w:pPr>
+        <w:pStyle w:val="ListParagraph"/>
+        <w:numPr>
+          <w:ilvl w:val="1"/>
+          <w:numId w:val="21"/>
+        </w:numPr>
+        <w:jc w:val="both"/>
+        <w:rPr>
+          <w:rFonts w:cstheme="minorHAnsi"/>
+          <w:color w:val="000000" w:themeColor="text1"/>
+          <w:sz w:val="24"/>
+          <w:szCs w:val="24"/>
+        </w:rPr>
+      </w:pPr>
+      <w:r>
+        <w:rPr>
+          <w:rFonts w:cstheme="minorHAnsi"/>
+          <w:color w:val="000000" w:themeColor="text1"/>
+          <w:sz w:val="24"/>
+          <w:szCs w:val="24"/>
+        </w:rPr>
+        <w:t>Enter patient details.</w:t>
+      </w:r>
+    </w:p>
+    <w:p>
+      <w:pPr>
+        <w:pStyle w:val="ListParagraph"/>
+        <w:numPr>
+          <w:ilvl w:val="1"/>
+          <w:numId w:val="21"/>
+        </w:numPr>
+        <w:jc w:val="both"/>
+        <w:rPr>
+          <w:rFonts w:cstheme="minorHAnsi"/>
+          <w:color w:val="000000" w:themeColor="text1"/>
+          <w:sz w:val="24"/>
+          <w:szCs w:val="24"/>
+        </w:rPr>
+      </w:pPr>
+      <w:r>
+        <w:rPr>
+          <w:rFonts w:cstheme="minorHAnsi"/>
+          <w:color w:val="000000" w:themeColor="text1"/>
+          <w:sz w:val="24"/>
+          <w:szCs w:val="24"/>
+        </w:rPr>
+        <w:t>Enter symptoms and search for probable diagnoses.</w:t>
+      </w:r>
+    </w:p>
+    <w:p>
+      <w:pPr>
+        <w:pStyle w:val="ListParagraph"/>
+        <w:numPr>
+          <w:ilvl w:val="1"/>
+          <w:numId w:val="21"/>
+        </w:numPr>
+        <w:jc w:val="both"/>
+        <w:rPr>
+          <w:rFonts w:cstheme="minorHAnsi"/>
+          <w:color w:val="000000" w:themeColor="text1"/>
+          <w:sz w:val="24"/>
+          <w:szCs w:val="24"/>
+        </w:rPr>
+      </w:pPr>
+      <w:r>
+        <w:rPr>
+          <w:rFonts w:cstheme="minorHAnsi"/>
+          <w:color w:val="000000" w:themeColor="text1"/>
+          <w:sz w:val="24"/>
+          <w:szCs w:val="24"/>
+        </w:rPr>
+        <w:t>List of all the probable diagnoses shown, click on any of them.</w:t>
+      </w:r>
+    </w:p>
+    <w:p>
+      <w:pPr>
+        <w:pStyle w:val="ListParagraph"/>
+        <w:numPr>
+          <w:ilvl w:val="1"/>
+          <w:numId w:val="21"/>
+        </w:numPr>
+        <w:jc w:val="both"/>
+        <w:rPr>
+          <w:rFonts w:cstheme="minorHAnsi"/>
+          <w:color w:val="000000" w:themeColor="text1"/>
+          <w:sz w:val="24"/>
+          <w:szCs w:val="24"/>
+        </w:rPr>
+      </w:pPr>
+      <w:r>
+        <w:rPr>
+          <w:rFonts w:cstheme="minorHAnsi"/>
+          <w:color w:val="000000" w:themeColor="text1"/>
+          <w:sz w:val="24"/>
+          <w:szCs w:val="24"/>
+        </w:rPr>
+        <w:t xml:space="preserve">When </w:t>
+      </w:r>
+      <w:r>
+        <w:rPr>
+          <w:rFonts w:cstheme="minorHAnsi"/>
+          <w:color w:val="000000" w:themeColor="text1"/>
+          <w:sz w:val="24"/>
+          <w:szCs w:val="24"/>
+        </w:rPr>
+        <w:t>patient</w:t>
+      </w:r>
+      <w:r>
+        <w:rPr>
+          <w:rFonts w:cstheme="minorHAnsi"/>
+          <w:color w:val="000000" w:themeColor="text1"/>
+          <w:sz w:val="24"/>
+          <w:szCs w:val="24"/>
+        </w:rPr>
+        <w:t xml:space="preserve"> clicks on a probable diagnosis, he/she will be able to see the </w:t>
+      </w:r>
+    </w:p>
+    <w:p>
+      <w:pPr>
+        <w:pStyle w:val="ListParagraph"/>
+        <w:ind w:left="1440"/>
+        <w:jc w:val="both"/>
+        <w:rPr>
+          <w:rFonts w:cstheme="minorHAnsi"/>
+          <w:color w:val="000000" w:themeColor="text1"/>
+          <w:sz w:val="24"/>
+          <w:szCs w:val="24"/>
+        </w:rPr>
+      </w:pPr>
+      <w:r>
+        <w:rPr>
+          <w:rFonts w:cstheme="minorHAnsi"/>
+          <w:color w:val="000000" w:themeColor="text1"/>
+          <w:sz w:val="24"/>
+          <w:szCs w:val="24"/>
+        </w:rPr>
+        <w:t>recommended</w:t>
+      </w:r>
+      <w:r>
+        <w:rPr>
+          <w:rFonts w:cstheme="minorHAnsi"/>
+          <w:color w:val="000000" w:themeColor="text1"/>
+          <w:sz w:val="24"/>
+          <w:szCs w:val="24"/>
+        </w:rPr>
+        <w:t xml:space="preserve"> specialty</w:t>
+      </w:r>
+      <w:r>
+        <w:rPr>
+          <w:rFonts w:cstheme="minorHAnsi"/>
+          <w:color w:val="000000" w:themeColor="text1"/>
+          <w:sz w:val="24"/>
+          <w:szCs w:val="24"/>
+        </w:rPr>
+        <w:t xml:space="preserve">. The </w:t>
+      </w:r>
+      <w:r>
+        <w:rPr>
+          <w:rFonts w:cstheme="minorHAnsi"/>
+          <w:color w:val="000000" w:themeColor="text1"/>
+          <w:sz w:val="24"/>
+          <w:szCs w:val="24"/>
+        </w:rPr>
+        <w:t>patient</w:t>
+      </w:r>
+      <w:r>
+        <w:rPr>
+          <w:rFonts w:cstheme="minorHAnsi"/>
+          <w:color w:val="000000" w:themeColor="text1"/>
+          <w:sz w:val="24"/>
+          <w:szCs w:val="24"/>
+        </w:rPr>
+        <w:t xml:space="preserve"> can click on next probable diagnosis to see the recommendations for that diagnosis.</w:t>
+      </w:r>
+    </w:p>
+    <w:p>
+      <w:pPr>
+        <w:jc w:val="both"/>
+        <w:rPr>
+          <w:rFonts w:cstheme="minorHAnsi"/>
+          <w:b/>
+          <w:bCs/>
           <w:color w:val="FF0000"/>
           <w:sz w:val="24"/>
           <w:szCs w:val="24"/>
@@ -2455,11 +3257,53 @@
           <w:rFonts w:cstheme="minorHAnsi"/>
           <w:b/>
           <w:bCs/>
+          <w:noProof/>
           <w:color w:val="FF0000"/>
           <w:sz w:val="24"/>
           <w:szCs w:val="24"/>
         </w:rPr>
-        <w:t>Workflow with UI</w:t>
+        <w:lastRenderedPageBreak/>
+        <w:drawing>
+          <wp:inline distT="0" distB="0" distL="0" distR="0" wp14:anchorId="0771113F" wp14:editId="7835ADC6">
+            <wp:extent cx="5942327" cy="3329796"/>
+            <wp:effectExtent l="0" t="0" r="1905" b="0"/>
+            <wp:docPr id="9" name="Picture 9"/>
+            <wp:cNvGraphicFramePr>
+              <a:graphicFrameLocks xmlns:a="http://schemas.openxmlformats.org/drawingml/2006/main" noChangeAspect="1"/>
+            </wp:cNvGraphicFramePr>
+            <a:graphic xmlns:a="http://schemas.openxmlformats.org/drawingml/2006/main">
+              <a:graphicData uri="http://schemas.openxmlformats.org/drawingml/2006/picture">
+                <pic:pic xmlns:pic="http://schemas.openxmlformats.org/drawingml/2006/picture">
+                  <pic:nvPicPr>
+                    <pic:cNvPr id="9" name="Picture 9"/>
+                    <pic:cNvPicPr/>
+                  </pic:nvPicPr>
+                  <pic:blipFill>
+                    <a:blip r:embed="rId12" cstate="print">
+                      <a:extLst>
+                        <a:ext uri="{28A0092B-C50C-407E-A947-70E740481C1C}">
+                          <a14:useLocalDpi xmlns:a14="http://schemas.microsoft.com/office/drawing/2010/main" val="0"/>
+                        </a:ext>
+                      </a:extLst>
+                    </a:blip>
+                    <a:stretch>
+                      <a:fillRect/>
+                    </a:stretch>
+                  </pic:blipFill>
+                  <pic:spPr>
+                    <a:xfrm>
+                      <a:off x="0" y="0"/>
+                      <a:ext cx="5970251" cy="3345443"/>
+                    </a:xfrm>
+                    <a:prstGeom prst="rect">
+                      <a:avLst/>
+                    </a:prstGeom>
+                  </pic:spPr>
+                </pic:pic>
+              </a:graphicData>
+            </a:graphic>
+          </wp:inline>
+        </w:drawing>
       </w:r>
     </w:p>
     <w:p>
@@ -2492,10 +3336,247 @@
           <w:rFonts w:cstheme="minorHAnsi"/>
           <w:b/>
           <w:bCs/>
+          <w:noProof/>
           <w:color w:val="FF0000"/>
           <w:sz w:val="24"/>
           <w:szCs w:val="24"/>
         </w:rPr>
+        <w:drawing>
+          <wp:inline distT="0" distB="0" distL="0" distR="0" wp14:anchorId="0FECBC55" wp14:editId="062E3826">
+            <wp:extent cx="5943600" cy="3933645"/>
+            <wp:effectExtent l="0" t="0" r="0" b="3810"/>
+            <wp:docPr id="1" name="Picture 1"/>
+            <wp:cNvGraphicFramePr>
+              <a:graphicFrameLocks xmlns:a="http://schemas.openxmlformats.org/drawingml/2006/main" noChangeAspect="1"/>
+            </wp:cNvGraphicFramePr>
+            <a:graphic xmlns:a="http://schemas.openxmlformats.org/drawingml/2006/main">
+              <a:graphicData uri="http://schemas.openxmlformats.org/drawingml/2006/picture">
+                <pic:pic xmlns:pic="http://schemas.openxmlformats.org/drawingml/2006/picture">
+                  <pic:nvPicPr>
+                    <pic:cNvPr id="1" name="Picture 1"/>
+                    <pic:cNvPicPr/>
+                  </pic:nvPicPr>
+                  <pic:blipFill>
+                    <a:blip r:embed="rId13" cstate="print">
+                      <a:extLst>
+                        <a:ext uri="{28A0092B-C50C-407E-A947-70E740481C1C}">
+                          <a14:useLocalDpi xmlns:a14="http://schemas.microsoft.com/office/drawing/2010/main" val="0"/>
+                        </a:ext>
+                      </a:extLst>
+                    </a:blip>
+                    <a:stretch>
+                      <a:fillRect/>
+                    </a:stretch>
+                  </pic:blipFill>
+                  <pic:spPr>
+                    <a:xfrm>
+                      <a:off x="0" y="0"/>
+                      <a:ext cx="5949303" cy="3937419"/>
+                    </a:xfrm>
+                    <a:prstGeom prst="rect">
+                      <a:avLst/>
+                    </a:prstGeom>
+                  </pic:spPr>
+                </pic:pic>
+              </a:graphicData>
+            </a:graphic>
+          </wp:inline>
+        </w:drawing>
+      </w:r>
+    </w:p>
+    <w:p>
+      <w:pPr>
+        <w:jc w:val="both"/>
+        <w:rPr>
+          <w:rFonts w:cstheme="minorHAnsi"/>
+          <w:b/>
+          <w:bCs/>
+          <w:color w:val="FF0000"/>
+          <w:sz w:val="24"/>
+          <w:szCs w:val="24"/>
+        </w:rPr>
+      </w:pPr>
+    </w:p>
+    <w:p>
+      <w:pPr>
+        <w:jc w:val="both"/>
+        <w:rPr>
+          <w:rFonts w:cstheme="minorHAnsi"/>
+          <w:b/>
+          <w:bCs/>
+          <w:color w:val="FF0000"/>
+          <w:sz w:val="24"/>
+          <w:szCs w:val="24"/>
+        </w:rPr>
+      </w:pPr>
+      <w:r>
+        <w:rPr>
+          <w:rFonts w:cstheme="minorHAnsi"/>
+          <w:b/>
+          <w:bCs/>
+          <w:noProof/>
+          <w:color w:val="FF0000"/>
+          <w:sz w:val="24"/>
+          <w:szCs w:val="24"/>
+        </w:rPr>
+        <w:lastRenderedPageBreak/>
+        <w:drawing>
+          <wp:inline distT="0" distB="0" distL="0" distR="0" wp14:anchorId="7532C835" wp14:editId="71CC6A84">
+            <wp:extent cx="5943600" cy="3442335"/>
+            <wp:effectExtent l="0" t="0" r="0" b="0"/>
+            <wp:docPr id="7" name="Picture 7"/>
+            <wp:cNvGraphicFramePr>
+              <a:graphicFrameLocks xmlns:a="http://schemas.openxmlformats.org/drawingml/2006/main" noChangeAspect="1"/>
+            </wp:cNvGraphicFramePr>
+            <a:graphic xmlns:a="http://schemas.openxmlformats.org/drawingml/2006/main">
+              <a:graphicData uri="http://schemas.openxmlformats.org/drawingml/2006/picture">
+                <pic:pic xmlns:pic="http://schemas.openxmlformats.org/drawingml/2006/picture">
+                  <pic:nvPicPr>
+                    <pic:cNvPr id="7" name="Picture 7"/>
+                    <pic:cNvPicPr/>
+                  </pic:nvPicPr>
+                  <pic:blipFill>
+                    <a:blip r:embed="rId14" cstate="print">
+                      <a:extLst>
+                        <a:ext uri="{28A0092B-C50C-407E-A947-70E740481C1C}">
+                          <a14:useLocalDpi xmlns:a14="http://schemas.microsoft.com/office/drawing/2010/main" val="0"/>
+                        </a:ext>
+                      </a:extLst>
+                    </a:blip>
+                    <a:stretch>
+                      <a:fillRect/>
+                    </a:stretch>
+                  </pic:blipFill>
+                  <pic:spPr>
+                    <a:xfrm>
+                      <a:off x="0" y="0"/>
+                      <a:ext cx="5943600" cy="3442335"/>
+                    </a:xfrm>
+                    <a:prstGeom prst="rect">
+                      <a:avLst/>
+                    </a:prstGeom>
+                  </pic:spPr>
+                </pic:pic>
+              </a:graphicData>
+            </a:graphic>
+          </wp:inline>
+        </w:drawing>
+      </w:r>
+    </w:p>
+    <w:p>
+      <w:pPr>
+        <w:jc w:val="both"/>
+        <w:rPr>
+          <w:rFonts w:cstheme="minorHAnsi"/>
+          <w:b/>
+          <w:bCs/>
+          <w:color w:val="FF0000"/>
+          <w:sz w:val="24"/>
+          <w:szCs w:val="24"/>
+        </w:rPr>
+      </w:pPr>
+    </w:p>
+    <w:p>
+      <w:pPr>
+        <w:jc w:val="both"/>
+        <w:rPr>
+          <w:rFonts w:cstheme="minorHAnsi"/>
+          <w:b/>
+          <w:bCs/>
+          <w:color w:val="FF0000"/>
+          <w:sz w:val="24"/>
+          <w:szCs w:val="24"/>
+        </w:rPr>
+      </w:pPr>
+      <w:r>
+        <w:rPr>
+          <w:rFonts w:cstheme="minorHAnsi"/>
+          <w:b/>
+          <w:bCs/>
+          <w:noProof/>
+          <w:color w:val="FF0000"/>
+          <w:sz w:val="24"/>
+          <w:szCs w:val="24"/>
+        </w:rPr>
+        <w:drawing>
+          <wp:inline distT="0" distB="0" distL="0" distR="0" wp14:anchorId="0331612D" wp14:editId="56220378">
+            <wp:extent cx="5943600" cy="3421380"/>
+            <wp:effectExtent l="0" t="0" r="0" b="0"/>
+            <wp:docPr id="8" name="Picture 8"/>
+            <wp:cNvGraphicFramePr>
+              <a:graphicFrameLocks xmlns:a="http://schemas.openxmlformats.org/drawingml/2006/main" noChangeAspect="1"/>
+            </wp:cNvGraphicFramePr>
+            <a:graphic xmlns:a="http://schemas.openxmlformats.org/drawingml/2006/main">
+              <a:graphicData uri="http://schemas.openxmlformats.org/drawingml/2006/picture">
+                <pic:pic xmlns:pic="http://schemas.openxmlformats.org/drawingml/2006/picture">
+                  <pic:nvPicPr>
+                    <pic:cNvPr id="8" name="Picture 8"/>
+                    <pic:cNvPicPr/>
+                  </pic:nvPicPr>
+                  <pic:blipFill>
+                    <a:blip r:embed="rId15" cstate="print">
+                      <a:extLst>
+                        <a:ext uri="{28A0092B-C50C-407E-A947-70E740481C1C}">
+                          <a14:useLocalDpi xmlns:a14="http://schemas.microsoft.com/office/drawing/2010/main" val="0"/>
+                        </a:ext>
+                      </a:extLst>
+                    </a:blip>
+                    <a:stretch>
+                      <a:fillRect/>
+                    </a:stretch>
+                  </pic:blipFill>
+                  <pic:spPr>
+                    <a:xfrm>
+                      <a:off x="0" y="0"/>
+                      <a:ext cx="5943600" cy="3421380"/>
+                    </a:xfrm>
+                    <a:prstGeom prst="rect">
+                      <a:avLst/>
+                    </a:prstGeom>
+                  </pic:spPr>
+                </pic:pic>
+              </a:graphicData>
+            </a:graphic>
+          </wp:inline>
+        </w:drawing>
+      </w:r>
+    </w:p>
+    <w:p>
+      <w:pPr>
+        <w:jc w:val="both"/>
+        <w:rPr>
+          <w:rFonts w:cstheme="minorHAnsi"/>
+          <w:b/>
+          <w:bCs/>
+          <w:color w:val="FF0000"/>
+          <w:sz w:val="24"/>
+          <w:szCs w:val="24"/>
+        </w:rPr>
+      </w:pPr>
+    </w:p>
+    <w:p>
+      <w:pPr>
+        <w:jc w:val="both"/>
+        <w:rPr>
+          <w:rFonts w:cstheme="minorHAnsi"/>
+          <w:b/>
+          <w:bCs/>
+          <w:color w:val="000000" w:themeColor="text1"/>
+          <w:sz w:val="24"/>
+          <w:szCs w:val="24"/>
+          <w:u w:val="single"/>
+        </w:rPr>
+      </w:pPr>
+      <w:r>
+        <w:rPr>
+          <w:rFonts w:cstheme="minorHAnsi"/>
+          <w:b/>
+          <w:bCs/>
+          <w:color w:val="000000" w:themeColor="text1"/>
+          <w:sz w:val="24"/>
+          <w:szCs w:val="24"/>
+          <w:u w:val="single"/>
+        </w:rPr>
         <w:t>Workflow with Video</w:t>
       </w:r>
       <w:r>
@@ -2503,8 +3584,10 @@
           <w:rFonts w:cstheme="minorHAnsi"/>
           <w:b/>
           <w:bCs/>
-          <w:sz w:val="24"/>
-          <w:szCs w:val="24"/>
+          <w:color w:val="000000" w:themeColor="text1"/>
+          <w:sz w:val="24"/>
+          <w:szCs w:val="24"/>
+          <w:u w:val="single"/>
         </w:rPr>
         <w:t xml:space="preserve"> </w:t>
       </w:r>
@@ -2516,33 +3599,33 @@
           <w:rFonts w:cstheme="minorHAnsi"/>
           <w:b/>
           <w:bCs/>
-          <w:color w:val="FF0000"/>
-          <w:sz w:val="24"/>
-          <w:szCs w:val="24"/>
-        </w:rPr>
-      </w:pPr>
-    </w:p>
-    <w:p>
-      <w:pPr>
-        <w:jc w:val="both"/>
-        <w:rPr>
-          <w:rFonts w:cstheme="minorHAnsi"/>
-          <w:b/>
-          <w:bCs/>
-          <w:color w:val="FF0000"/>
-          <w:sz w:val="24"/>
-          <w:szCs w:val="24"/>
-        </w:rPr>
-      </w:pPr>
-    </w:p>
-    <w:p>
-      <w:pPr>
-        <w:jc w:val="both"/>
-        <w:rPr>
-          <w:rFonts w:cstheme="minorHAnsi"/>
-          <w:b/>
-          <w:bCs/>
-          <w:color w:val="FF0000"/>
+          <w:color w:val="000000" w:themeColor="text1"/>
+          <w:sz w:val="24"/>
+          <w:szCs w:val="24"/>
+        </w:rPr>
+      </w:pPr>
+      <w:hyperlink r:id="rId16" w:history="1">
+        <w:r>
+          <w:rPr>
+            <w:rStyle w:val="Hyperlink"/>
+            <w:rFonts w:cstheme="minorHAnsi"/>
+            <w:b/>
+            <w:bCs/>
+            <w:sz w:val="24"/>
+            <w:szCs w:val="24"/>
+          </w:rPr>
+          <w:t>https://drive.google.com/file/d/1V_GMrtoTVT7tEs0n4Hfrd4Q43r949F1y/view</w:t>
+        </w:r>
+      </w:hyperlink>
+    </w:p>
+    <w:p>
+      <w:pPr>
+        <w:jc w:val="both"/>
+        <w:rPr>
+          <w:rFonts w:cstheme="minorHAnsi"/>
+          <w:b/>
+          <w:bCs/>
+          <w:color w:val="000000" w:themeColor="text1"/>
           <w:sz w:val="24"/>
           <w:szCs w:val="24"/>
         </w:rPr>
@@ -3697,6 +4780,95 @@
     </w:lvl>
   </w:abstractNum>
   <w:abstractNum w:abstractNumId="11" w15:restartNumberingAfterBreak="0">
+    <w:nsid w:val="3FDC15A4"/>
+    <w:multiLevelType w:val="hybridMultilevel"/>
+    <w:tmpl w:val="81C00538"/>
+    <w:lvl w:ilvl="0" w:tplc="4F6C441E">
+      <w:start w:val="1"/>
+      <w:numFmt w:val="decimal"/>
+      <w:lvlText w:val="%1."/>
+      <w:lvlJc w:val="left"/>
+      <w:pPr>
+        <w:ind w:left="720" w:hanging="360"/>
+      </w:pPr>
+      <w:rPr>
+        <w:rFonts w:hint="default"/>
+      </w:rPr>
+    </w:lvl>
+    <w:lvl w:ilvl="1" w:tplc="08090019">
+      <w:start w:val="1"/>
+      <w:numFmt w:val="lowerLetter"/>
+      <w:lvlText w:val="%2."/>
+      <w:lvlJc w:val="left"/>
+      <w:pPr>
+        <w:ind w:left="1440" w:hanging="360"/>
+      </w:pPr>
+    </w:lvl>
+    <w:lvl w:ilvl="2" w:tplc="0809001B" w:tentative="1">
+      <w:start w:val="1"/>
+      <w:numFmt w:val="lowerRoman"/>
+      <w:lvlText w:val="%3."/>
+      <w:lvlJc w:val="right"/>
+      <w:pPr>
+        <w:ind w:left="2160" w:hanging="180"/>
+      </w:pPr>
+    </w:lvl>
+    <w:lvl w:ilvl="3" w:tplc="0809000F" w:tentative="1">
+      <w:start w:val="1"/>
+      <w:numFmt w:val="decimal"/>
+      <w:lvlText w:val="%4."/>
+      <w:lvlJc w:val="left"/>
+      <w:pPr>
+        <w:ind w:left="2880" w:hanging="360"/>
+      </w:pPr>
+    </w:lvl>
+    <w:lvl w:ilvl="4" w:tplc="08090019" w:tentative="1">
+      <w:start w:val="1"/>
+      <w:numFmt w:val="lowerLetter"/>
+      <w:lvlText w:val="%5."/>
+      <w:lvlJc w:val="left"/>
+      <w:pPr>
+        <w:ind w:left="3600" w:hanging="360"/>
+      </w:pPr>
+    </w:lvl>
+    <w:lvl w:ilvl="5" w:tplc="0809001B" w:tentative="1">
+      <w:start w:val="1"/>
+      <w:numFmt w:val="lowerRoman"/>
+      <w:lvlText w:val="%6."/>
+      <w:lvlJc w:val="right"/>
+      <w:pPr>
+        <w:ind w:left="4320" w:hanging="180"/>
+      </w:pPr>
+    </w:lvl>
+    <w:lvl w:ilvl="6" w:tplc="0809000F" w:tentative="1">
+      <w:start w:val="1"/>
+      <w:numFmt w:val="decimal"/>
+      <w:lvlText w:val="%7."/>
+      <w:lvlJc w:val="left"/>
+      <w:pPr>
+        <w:ind w:left="5040" w:hanging="360"/>
+      </w:pPr>
+    </w:lvl>
+    <w:lvl w:ilvl="7" w:tplc="08090019" w:tentative="1">
+      <w:start w:val="1"/>
+      <w:numFmt w:val="lowerLetter"/>
+      <w:lvlText w:val="%8."/>
+      <w:lvlJc w:val="left"/>
+      <w:pPr>
+        <w:ind w:left="5760" w:hanging="360"/>
+      </w:pPr>
+    </w:lvl>
+    <w:lvl w:ilvl="8" w:tplc="0809001B" w:tentative="1">
+      <w:start w:val="1"/>
+      <w:numFmt w:val="lowerRoman"/>
+      <w:lvlText w:val="%9."/>
+      <w:lvlJc w:val="right"/>
+      <w:pPr>
+        <w:ind w:left="6480" w:hanging="180"/>
+      </w:pPr>
+    </w:lvl>
+  </w:abstractNum>
+  <w:abstractNum w:abstractNumId="12" w15:restartNumberingAfterBreak="0">
     <w:nsid w:val="40745A8C"/>
     <w:multiLevelType w:val="multilevel"/>
     <w:tmpl w:val="EB3CEF12"/>
@@ -3845,7 +5017,7 @@
       </w:rPr>
     </w:lvl>
   </w:abstractNum>
-  <w:abstractNum w:abstractNumId="12" w15:restartNumberingAfterBreak="0">
+  <w:abstractNum w:abstractNumId="13" w15:restartNumberingAfterBreak="0">
     <w:nsid w:val="48DB3D96"/>
     <w:multiLevelType w:val="hybridMultilevel"/>
     <w:tmpl w:val="6180E9D6"/>
@@ -3959,7 +5131,7 @@
       </w:rPr>
     </w:lvl>
   </w:abstractNum>
-  <w:abstractNum w:abstractNumId="13" w15:restartNumberingAfterBreak="0">
+  <w:abstractNum w:abstractNumId="14" w15:restartNumberingAfterBreak="0">
     <w:nsid w:val="4CE36DD4"/>
     <w:multiLevelType w:val="hybridMultilevel"/>
     <w:tmpl w:val="61C404B4"/>
@@ -4072,7 +5244,93 @@
       </w:rPr>
     </w:lvl>
   </w:abstractNum>
-  <w:abstractNum w:abstractNumId="14" w15:restartNumberingAfterBreak="0">
+  <w:abstractNum w:abstractNumId="15" w15:restartNumberingAfterBreak="0">
+    <w:nsid w:val="4E205A13"/>
+    <w:multiLevelType w:val="hybridMultilevel"/>
+    <w:tmpl w:val="B3D0E49E"/>
+    <w:lvl w:ilvl="0" w:tplc="08090017">
+      <w:start w:val="1"/>
+      <w:numFmt w:val="lowerLetter"/>
+      <w:lvlText w:val="%1)"/>
+      <w:lvlJc w:val="left"/>
+      <w:pPr>
+        <w:ind w:left="2160" w:hanging="360"/>
+      </w:pPr>
+    </w:lvl>
+    <w:lvl w:ilvl="1" w:tplc="08090019" w:tentative="1">
+      <w:start w:val="1"/>
+      <w:numFmt w:val="lowerLetter"/>
+      <w:lvlText w:val="%2."/>
+      <w:lvlJc w:val="left"/>
+      <w:pPr>
+        <w:ind w:left="2880" w:hanging="360"/>
+      </w:pPr>
+    </w:lvl>
+    <w:lvl w:ilvl="2" w:tplc="0809001B" w:tentative="1">
+      <w:start w:val="1"/>
+      <w:numFmt w:val="lowerRoman"/>
+      <w:lvlText w:val="%3."/>
+      <w:lvlJc w:val="right"/>
+      <w:pPr>
+        <w:ind w:left="3600" w:hanging="180"/>
+      </w:pPr>
+    </w:lvl>
+    <w:lvl w:ilvl="3" w:tplc="0809000F" w:tentative="1">
+      <w:start w:val="1"/>
+      <w:numFmt w:val="decimal"/>
+      <w:lvlText w:val="%4."/>
+      <w:lvlJc w:val="left"/>
+      <w:pPr>
+        <w:ind w:left="4320" w:hanging="360"/>
+      </w:pPr>
+    </w:lvl>
+    <w:lvl w:ilvl="4" w:tplc="08090019" w:tentative="1">
+      <w:start w:val="1"/>
+      <w:numFmt w:val="lowerLetter"/>
+      <w:lvlText w:val="%5."/>
+      <w:lvlJc w:val="left"/>
+      <w:pPr>
+        <w:ind w:left="5040" w:hanging="360"/>
+      </w:pPr>
+    </w:lvl>
+    <w:lvl w:ilvl="5" w:tplc="0809001B" w:tentative="1">
+      <w:start w:val="1"/>
+      <w:numFmt w:val="lowerRoman"/>
+      <w:lvlText w:val="%6."/>
+      <w:lvlJc w:val="right"/>
+      <w:pPr>
+        <w:ind w:left="5760" w:hanging="180"/>
+      </w:pPr>
+    </w:lvl>
+    <w:lvl w:ilvl="6" w:tplc="0809000F" w:tentative="1">
+      <w:start w:val="1"/>
+      <w:numFmt w:val="decimal"/>
+      <w:lvlText w:val="%7."/>
+      <w:lvlJc w:val="left"/>
+      <w:pPr>
+        <w:ind w:left="6480" w:hanging="360"/>
+      </w:pPr>
+    </w:lvl>
+    <w:lvl w:ilvl="7" w:tplc="08090019" w:tentative="1">
+      <w:start w:val="1"/>
+      <w:numFmt w:val="lowerLetter"/>
+      <w:lvlText w:val="%8."/>
+      <w:lvlJc w:val="left"/>
+      <w:pPr>
+        <w:ind w:left="7200" w:hanging="360"/>
+      </w:pPr>
+    </w:lvl>
+    <w:lvl w:ilvl="8" w:tplc="0809001B" w:tentative="1">
+      <w:start w:val="1"/>
+      <w:numFmt w:val="lowerRoman"/>
+      <w:lvlText w:val="%9."/>
+      <w:lvlJc w:val="right"/>
+      <w:pPr>
+        <w:ind w:left="7920" w:hanging="180"/>
+      </w:pPr>
+    </w:lvl>
+  </w:abstractNum>
+  <w:abstractNum w:abstractNumId="16" w15:restartNumberingAfterBreak="0">
     <w:nsid w:val="501218A1"/>
     <w:multiLevelType w:val="hybridMultilevel"/>
     <w:tmpl w:val="18D06A46"/>
@@ -4185,7 +5443,7 @@
       </w:rPr>
     </w:lvl>
   </w:abstractNum>
-  <w:abstractNum w:abstractNumId="15" w15:restartNumberingAfterBreak="0">
+  <w:abstractNum w:abstractNumId="17" w15:restartNumberingAfterBreak="0">
     <w:nsid w:val="5DFA1835"/>
     <w:multiLevelType w:val="hybridMultilevel"/>
     <w:tmpl w:val="7CAAEF14"/>
@@ -4275,7 +5533,7 @@
       </w:pPr>
     </w:lvl>
   </w:abstractNum>
-  <w:abstractNum w:abstractNumId="16" w15:restartNumberingAfterBreak="0">
+  <w:abstractNum w:abstractNumId="18" w15:restartNumberingAfterBreak="0">
     <w:nsid w:val="66627AEF"/>
     <w:multiLevelType w:val="hybridMultilevel"/>
     <w:tmpl w:val="00504046"/>
@@ -4388,7 +5646,7 @@
       </w:rPr>
     </w:lvl>
   </w:abstractNum>
-  <w:abstractNum w:abstractNumId="17" w15:restartNumberingAfterBreak="0">
+  <w:abstractNum w:abstractNumId="19" w15:restartNumberingAfterBreak="0">
     <w:nsid w:val="682C3B99"/>
     <w:multiLevelType w:val="hybridMultilevel"/>
     <w:tmpl w:val="341C68A0"/>
@@ -4477,7 +5735,7 @@
       </w:pPr>
     </w:lvl>
   </w:abstractNum>
-  <w:abstractNum w:abstractNumId="18" w15:restartNumberingAfterBreak="0">
+  <w:abstractNum w:abstractNumId="20" w15:restartNumberingAfterBreak="0">
     <w:nsid w:val="6D150BAF"/>
     <w:multiLevelType w:val="hybridMultilevel"/>
     <w:tmpl w:val="DC4CEB9E"/>
@@ -4590,7 +5848,7 @@
       </w:rPr>
     </w:lvl>
   </w:abstractNum>
-  <w:abstractNum w:abstractNumId="19" w15:restartNumberingAfterBreak="0">
+  <w:abstractNum w:abstractNumId="21" w15:restartNumberingAfterBreak="0">
     <w:nsid w:val="77F71685"/>
     <w:multiLevelType w:val="hybridMultilevel"/>
     <w:tmpl w:val="2790330C"/>
@@ -4704,16 +5962,16 @@
     </w:lvl>
   </w:abstractNum>
   <w:num w:numId="1" w16cid:durableId="1921403520">
-    <w:abstractNumId w:val="13"/>
+    <w:abstractNumId w:val="14"/>
   </w:num>
   <w:num w:numId="2" w16cid:durableId="1279723113">
     <w:abstractNumId w:val="3"/>
   </w:num>
   <w:num w:numId="3" w16cid:durableId="83768221">
-    <w:abstractNumId w:val="14"/>
+    <w:abstractNumId w:val="16"/>
   </w:num>
   <w:num w:numId="4" w16cid:durableId="746341553">
-    <w:abstractNumId w:val="18"/>
+    <w:abstractNumId w:val="20"/>
   </w:num>
   <w:num w:numId="5" w16cid:durableId="1187671799">
     <w:abstractNumId w:val="7"/>
@@ -4725,7 +5983,7 @@
     <w:abstractNumId w:val="10"/>
   </w:num>
   <w:num w:numId="8" w16cid:durableId="1456675616">
-    <w:abstractNumId w:val="15"/>
+    <w:abstractNumId w:val="17"/>
   </w:num>
   <w:num w:numId="9" w16cid:durableId="1191914675">
     <w:abstractNumId w:val="6"/>
@@ -4737,16 +5995,16 @@
     <w:abstractNumId w:val="8"/>
   </w:num>
   <w:num w:numId="12" w16cid:durableId="1164709689">
-    <w:abstractNumId w:val="17"/>
+    <w:abstractNumId w:val="19"/>
   </w:num>
   <w:num w:numId="13" w16cid:durableId="1596094419">
-    <w:abstractNumId w:val="12"/>
+    <w:abstractNumId w:val="13"/>
   </w:num>
   <w:num w:numId="14" w16cid:durableId="502932855">
     <w:abstractNumId w:val="2"/>
   </w:num>
   <w:num w:numId="15" w16cid:durableId="2060862557">
-    <w:abstractNumId w:val="11"/>
+    <w:abstractNumId w:val="12"/>
   </w:num>
   <w:num w:numId="16" w16cid:durableId="1601529633">
     <w:abstractNumId w:val="9"/>
@@ -4758,10 +6016,16 @@
     <w:abstractNumId w:val="5"/>
   </w:num>
   <w:num w:numId="19" w16cid:durableId="1167865992">
-    <w:abstractNumId w:val="16"/>
+    <w:abstractNumId w:val="18"/>
   </w:num>
   <w:num w:numId="20" w16cid:durableId="848177290">
-    <w:abstractNumId w:val="19"/>
+    <w:abstractNumId w:val="21"/>
+  </w:num>
+  <w:num w:numId="21" w16cid:durableId="1510829414">
+    <w:abstractNumId w:val="11"/>
+  </w:num>
+  <w:num w:numId="22" w16cid:durableId="411631674">
+    <w:abstractNumId w:val="15"/>
   </w:num>
 </w:numbering>
 </file>

</xml_diff>